<commit_message>
Save progress of code.
</commit_message>
<xml_diff>
--- a/Thesis/Konzeptionierung.docx
+++ b/Thesis/Konzeptionierung.docx
@@ -1,6 +1,6 @@
 
 <file path=word/document.xml><?xml version="1.0" encoding="utf-8"?>
-<w:document xmlns:wpc="http://schemas.microsoft.com/office/word/2010/wordprocessingCanvas" xmlns:cx="http://schemas.microsoft.com/office/drawing/2014/chartex" xmlns:cx1="http://schemas.microsoft.com/office/drawing/2015/9/8/chartex" xmlns:cx2="http://schemas.microsoft.com/office/drawing/2015/10/21/chartex" xmlns:cx3="http://schemas.microsoft.com/office/drawing/2016/5/9/chartex" xmlns:cx4="http://schemas.microsoft.com/office/drawing/2016/5/10/chartex" xmlns:cx5="http://schemas.microsoft.com/office/drawing/2016/5/11/chartex" xmlns:cx6="http://schemas.microsoft.com/office/drawing/2016/5/12/chartex" xmlns:cx7="http://schemas.microsoft.com/office/drawing/2016/5/13/chartex" xmlns:cx8="http://schemas.microsoft.com/office/drawing/2016/5/14/chartex" xmlns:mc="http://schemas.openxmlformats.org/markup-compatibility/2006" xmlns:aink="http://schemas.microsoft.com/office/drawing/2016/ink" xmlns:am3d="http://schemas.microsoft.com/office/drawing/2017/model3d" xmlns:o="urn:schemas-microsoft-com:office:office" xmlns:oel="http://schemas.microsoft.com/office/2019/extlst" xmlns:r="http://schemas.openxmlformats.org/officeDocument/2006/relationships" xmlns:m="http://schemas.openxmlformats.org/officeDocument/2006/math" xmlns:v="urn:schemas-microsoft-com:vml" xmlns:wp14="http://schemas.microsoft.com/office/word/2010/wordprocessingDrawing" xmlns:wp="http://schemas.openxmlformats.org/drawingml/2006/wordprocessingDrawing" xmlns:w10="urn:schemas-microsoft-com:office:word" xmlns:w="http://schemas.openxmlformats.org/wordprocessingml/2006/main" xmlns:w14="http://schemas.microsoft.com/office/word/2010/wordml" xmlns:w15="http://schemas.microsoft.com/office/word/2012/wordml" xmlns:w16cex="http://schemas.microsoft.com/office/word/2018/wordml/cex" xmlns:w16cid="http://schemas.microsoft.com/office/word/2016/wordml/cid" xmlns:w16="http://schemas.microsoft.com/office/word/2018/wordml" xmlns:w16du="http://schemas.microsoft.com/office/word/2023/wordml/word16du" xmlns:w16sdtdh="http://schemas.microsoft.com/office/word/2020/wordml/sdtdatahash" xmlns:w16se="http://schemas.microsoft.com/office/word/2015/wordml/symex" xmlns:wpg="http://schemas.microsoft.com/office/word/2010/wordprocessingGroup" xmlns:wpi="http://schemas.microsoft.com/office/word/2010/wordprocessingInk" xmlns:wne="http://schemas.microsoft.com/office/word/2006/wordml" xmlns:wps="http://schemas.microsoft.com/office/word/2010/wordprocessingShape" mc:Ignorable="w14 w15 w16se w16cid w16 w16cex w16sdtdh wp14">
+<w:document xmlns:wpc="http://schemas.microsoft.com/office/word/2010/wordprocessingCanvas" xmlns:cx="http://schemas.microsoft.com/office/drawing/2014/chartex" xmlns:cx1="http://schemas.microsoft.com/office/drawing/2015/9/8/chartex" xmlns:cx2="http://schemas.microsoft.com/office/drawing/2015/10/21/chartex" xmlns:cx3="http://schemas.microsoft.com/office/drawing/2016/5/9/chartex" xmlns:cx4="http://schemas.microsoft.com/office/drawing/2016/5/10/chartex" xmlns:cx5="http://schemas.microsoft.com/office/drawing/2016/5/11/chartex" xmlns:cx6="http://schemas.microsoft.com/office/drawing/2016/5/12/chartex" xmlns:cx7="http://schemas.microsoft.com/office/drawing/2016/5/13/chartex" xmlns:cx8="http://schemas.microsoft.com/office/drawing/2016/5/14/chartex" xmlns:mc="http://schemas.openxmlformats.org/markup-compatibility/2006" xmlns:aink="http://schemas.microsoft.com/office/drawing/2016/ink" xmlns:am3d="http://schemas.microsoft.com/office/drawing/2017/model3d" xmlns:o="urn:schemas-microsoft-com:office:office" xmlns:oel="http://schemas.microsoft.com/office/2019/extlst" xmlns:r="http://schemas.openxmlformats.org/officeDocument/2006/relationships" xmlns:m="http://schemas.openxmlformats.org/officeDocument/2006/math" xmlns:v="urn:schemas-microsoft-com:vml" xmlns:wp14="http://schemas.microsoft.com/office/word/2010/wordprocessingDrawing" xmlns:wp="http://schemas.openxmlformats.org/drawingml/2006/wordprocessingDrawing" xmlns:w10="urn:schemas-microsoft-com:office:word" xmlns:w="http://schemas.openxmlformats.org/wordprocessingml/2006/main" xmlns:w14="http://schemas.microsoft.com/office/word/2010/wordml" xmlns:w15="http://schemas.microsoft.com/office/word/2012/wordml" xmlns:w16cex="http://schemas.microsoft.com/office/word/2018/wordml/cex" xmlns:w16cid="http://schemas.microsoft.com/office/word/2016/wordml/cid" xmlns:w16="http://schemas.microsoft.com/office/word/2018/wordml" xmlns:w16sdtdh="http://schemas.microsoft.com/office/word/2020/wordml/sdtdatahash" xmlns:w16se="http://schemas.microsoft.com/office/word/2015/wordml/symex" xmlns:wpg="http://schemas.microsoft.com/office/word/2010/wordprocessingGroup" xmlns:wpi="http://schemas.microsoft.com/office/word/2010/wordprocessingInk" xmlns:wne="http://schemas.microsoft.com/office/word/2006/wordml" xmlns:wps="http://schemas.microsoft.com/office/word/2010/wordprocessingShape" mc:Ignorable="w14 w15 w16se w16cid w16 w16cex w16sdtdh wp14">
   <w:body>
     <w:p>
       <w:pPr>
@@ -35,7 +35,15 @@
         </w:numPr>
       </w:pPr>
       <w:r>
-        <w:t>Wie können die Distanzen der Anlagen zueinander in der Simulation der Koalitionsbildung in der Value Function abgebildet werden?</w:t>
+        <w:t xml:space="preserve">Wie können die Distanzen der Anlagen zueinander in der Simulation der Koalitionsbildung in der Value </w:t>
+      </w:r>
+      <w:proofErr w:type="spellStart"/>
+      <w:r>
+        <w:t>Function</w:t>
+      </w:r>
+      <w:proofErr w:type="spellEnd"/>
+      <w:r>
+        <w:t xml:space="preserve"> abgebildet werden?</w:t>
       </w:r>
     </w:p>
     <w:p>
@@ -47,7 +55,15 @@
         </w:numPr>
       </w:pPr>
       <w:r>
-        <w:t>Wie kann die entwickelte Value Function im Rahmen einer Simulation einer Koalitionsbildung in der Energiedomäne genutzt werden?</w:t>
+        <w:t xml:space="preserve">Wie kann die entwickelte Value </w:t>
+      </w:r>
+      <w:proofErr w:type="spellStart"/>
+      <w:r>
+        <w:t>Function</w:t>
+      </w:r>
+      <w:proofErr w:type="spellEnd"/>
+      <w:r>
+        <w:t xml:space="preserve"> im Rahmen einer Simulation einer Koalitionsbildung in der Energiedomäne genutzt werden?</w:t>
       </w:r>
     </w:p>
     <w:p>
@@ -216,7 +232,15 @@
         <w:t xml:space="preserve">Windkraftanlagen getestet werden sollen. Hier werden Regeln festgelegt, unter der die Simulation erstellt werden soll. </w:t>
       </w:r>
       <w:r>
-        <w:t>Danach wird die Value Function beschrieben, die entscheiden soll, ob die Formation einer Koalition sinnvoll ist oder nicht.</w:t>
+        <w:t xml:space="preserve">Danach wird die Value </w:t>
+      </w:r>
+      <w:proofErr w:type="spellStart"/>
+      <w:r>
+        <w:t>Function</w:t>
+      </w:r>
+      <w:proofErr w:type="spellEnd"/>
+      <w:r>
+        <w:t xml:space="preserve"> beschrieben, die entscheiden soll, ob die Formation einer Koalition sinnvoll ist oder nicht.</w:t>
       </w:r>
     </w:p>
     <w:p>
@@ -361,6 +385,7 @@
           <w:numId w:val="3"/>
         </w:numPr>
       </w:pPr>
+      <w:proofErr w:type="spellStart"/>
       <w:r>
         <w:rPr>
           <w:i/>
@@ -368,9 +393,11 @@
         </w:rPr>
         <w:t>xLength</w:t>
       </w:r>
+      <w:proofErr w:type="spellEnd"/>
       <w:r>
         <w:t xml:space="preserve">, </w:t>
       </w:r>
+      <w:proofErr w:type="spellStart"/>
       <w:r>
         <w:rPr>
           <w:i/>
@@ -378,6 +405,7 @@
         </w:rPr>
         <w:t>yLength</w:t>
       </w:r>
+      <w:proofErr w:type="spellEnd"/>
       <w:r>
         <w:t xml:space="preserve">: </w:t>
       </w:r>
@@ -396,6 +424,7 @@
           <w:numId w:val="3"/>
         </w:numPr>
       </w:pPr>
+      <w:proofErr w:type="spellStart"/>
       <w:r>
         <w:rPr>
           <w:i/>
@@ -417,6 +446,7 @@
         </w:rPr>
         <w:t>s</w:t>
       </w:r>
+      <w:proofErr w:type="spellEnd"/>
       <w:r>
         <w:t xml:space="preserve">: </w:t>
       </w:r>
@@ -435,6 +465,7 @@
           <w:numId w:val="3"/>
         </w:numPr>
       </w:pPr>
+      <w:proofErr w:type="spellStart"/>
       <w:r>
         <w:rPr>
           <w:i/>
@@ -442,6 +473,7 @@
         </w:rPr>
         <w:t>amountCluster</w:t>
       </w:r>
+      <w:proofErr w:type="spellEnd"/>
       <w:r>
         <w:t xml:space="preserve">: </w:t>
       </w:r>
@@ -460,6 +492,7 @@
           <w:numId w:val="3"/>
         </w:numPr>
       </w:pPr>
+      <w:proofErr w:type="spellStart"/>
       <w:r>
         <w:rPr>
           <w:i/>
@@ -481,9 +514,11 @@
         </w:rPr>
         <w:t>Cluster</w:t>
       </w:r>
+      <w:proofErr w:type="spellEnd"/>
       <w:r>
         <w:t xml:space="preserve">, </w:t>
       </w:r>
+      <w:proofErr w:type="spellStart"/>
       <w:r>
         <w:rPr>
           <w:i/>
@@ -505,6 +540,7 @@
         </w:rPr>
         <w:t>Cluster</w:t>
       </w:r>
+      <w:proofErr w:type="spellEnd"/>
       <w:r>
         <w:t>:</w:t>
       </w:r>
@@ -544,6 +580,7 @@
           <w:numId w:val="3"/>
         </w:numPr>
       </w:pPr>
+      <w:proofErr w:type="spellStart"/>
       <w:r>
         <w:rPr>
           <w:i/>
@@ -551,9 +588,11 @@
         </w:rPr>
         <w:t>minSizeCluster</w:t>
       </w:r>
+      <w:proofErr w:type="spellEnd"/>
       <w:r>
         <w:t xml:space="preserve">, </w:t>
       </w:r>
+      <w:proofErr w:type="spellStart"/>
       <w:r>
         <w:rPr>
           <w:i/>
@@ -561,6 +600,7 @@
         </w:rPr>
         <w:t>maxSizeCluster</w:t>
       </w:r>
+      <w:proofErr w:type="spellEnd"/>
       <w:r>
         <w:t xml:space="preserve">: </w:t>
       </w:r>
@@ -579,6 +619,7 @@
           <w:numId w:val="3"/>
         </w:numPr>
       </w:pPr>
+      <w:proofErr w:type="spellStart"/>
       <w:r>
         <w:rPr>
           <w:i/>
@@ -586,6 +627,7 @@
         </w:rPr>
         <w:t>minDistanceWindTurbines</w:t>
       </w:r>
+      <w:proofErr w:type="spellEnd"/>
       <w:r>
         <w:t xml:space="preserve">: </w:t>
       </w:r>
@@ -607,6 +649,7 @@
           <w:numId w:val="3"/>
         </w:numPr>
       </w:pPr>
+      <w:proofErr w:type="spellStart"/>
       <w:r>
         <w:rPr>
           <w:i/>
@@ -621,6 +664,7 @@
         </w:rPr>
         <w:t>s</w:t>
       </w:r>
+      <w:proofErr w:type="spellEnd"/>
       <w:r>
         <w:t xml:space="preserve">: </w:t>
       </w:r>
@@ -665,8 +709,24 @@
           <w:numId w:val="4"/>
         </w:numPr>
       </w:pPr>
-      <w:r>
-        <w:t>amountWindTurbines &gt;</w:t>
+      <w:proofErr w:type="spellStart"/>
+      <w:r>
+        <w:t>amountWindTur</w:t>
+      </w:r>
+      <w:proofErr w:type="spellEnd"/>
+      <w:r>
+        <w:t>\</w:t>
+      </w:r>
+      <w:proofErr w:type="spellStart"/>
+      <w:r>
+        <w:t>s</w:t>
+      </w:r>
+      <w:r>
+        <w:t>bines</w:t>
+      </w:r>
+      <w:proofErr w:type="spellEnd"/>
+      <w:r>
+        <w:t xml:space="preserve"> &gt;</w:t>
       </w:r>
       <w:r>
         <w:t>=</w:t>
@@ -686,13 +746,31 @@
           <w:numId w:val="4"/>
         </w:numPr>
       </w:pPr>
+      <w:proofErr w:type="spellStart"/>
       <w:r>
         <w:rPr>
           <w:i/>
           <w:iCs/>
         </w:rPr>
-        <w:t>amountCluster &lt;= amountWindTurbines</w:t>
-      </w:r>
+        <w:t>amountCluster</w:t>
+      </w:r>
+      <w:proofErr w:type="spellEnd"/>
+      <w:r>
+        <w:rPr>
+          <w:i/>
+          <w:iCs/>
+        </w:rPr>
+        <w:t xml:space="preserve"> &lt;= </w:t>
+      </w:r>
+      <w:proofErr w:type="spellStart"/>
+      <w:r>
+        <w:rPr>
+          <w:i/>
+          <w:iCs/>
+        </w:rPr>
+        <w:t>amountWindTurbines</w:t>
+      </w:r>
+      <w:proofErr w:type="spellEnd"/>
     </w:p>
     <w:p>
       <w:pPr>
@@ -702,12 +780,21 @@
           <w:numId w:val="4"/>
         </w:numPr>
       </w:pPr>
+      <w:proofErr w:type="spellStart"/>
       <w:r>
         <w:rPr>
           <w:i/>
           <w:iCs/>
         </w:rPr>
-        <w:t>minSizeCluster &gt; 0</w:t>
+        <w:t>minSizeCluster</w:t>
+      </w:r>
+      <w:proofErr w:type="spellEnd"/>
+      <w:r>
+        <w:rPr>
+          <w:i/>
+          <w:iCs/>
+        </w:rPr>
+        <w:t xml:space="preserve"> &gt; 0</w:t>
       </w:r>
     </w:p>
     <w:p>
@@ -722,6 +809,7 @@
           <w:iCs/>
         </w:rPr>
       </w:pPr>
+      <w:proofErr w:type="spellStart"/>
       <w:r>
         <w:rPr>
           <w:i/>
@@ -734,8 +822,41 @@
           <w:i/>
           <w:iCs/>
         </w:rPr>
-        <w:t>nSizeCluster &lt;= amountWindTurbines / amountCluster</w:t>
-      </w:r>
+        <w:t>nSizeCluster</w:t>
+      </w:r>
+      <w:proofErr w:type="spellEnd"/>
+      <w:r>
+        <w:rPr>
+          <w:i/>
+          <w:iCs/>
+        </w:rPr>
+        <w:t xml:space="preserve"> &lt;= </w:t>
+      </w:r>
+      <w:proofErr w:type="spellStart"/>
+      <w:r>
+        <w:rPr>
+          <w:i/>
+          <w:iCs/>
+        </w:rPr>
+        <w:t>amountWindTurbines</w:t>
+      </w:r>
+      <w:proofErr w:type="spellEnd"/>
+      <w:r>
+        <w:rPr>
+          <w:i/>
+          <w:iCs/>
+        </w:rPr>
+        <w:t xml:space="preserve"> / </w:t>
+      </w:r>
+      <w:proofErr w:type="spellStart"/>
+      <w:r>
+        <w:rPr>
+          <w:i/>
+          <w:iCs/>
+        </w:rPr>
+        <w:t>amountCluster</w:t>
+      </w:r>
+      <w:proofErr w:type="spellEnd"/>
     </w:p>
     <w:p>
       <w:pPr>
@@ -749,13 +870,47 @@
           <w:iCs/>
         </w:rPr>
       </w:pPr>
+      <w:proofErr w:type="spellStart"/>
       <w:r>
         <w:rPr>
           <w:i/>
           <w:iCs/>
         </w:rPr>
-        <w:t>maxSizeCluster &gt;= amountWindTurbines / amountCluster</w:t>
-      </w:r>
+        <w:t>maxSizeCluster</w:t>
+      </w:r>
+      <w:proofErr w:type="spellEnd"/>
+      <w:r>
+        <w:rPr>
+          <w:i/>
+          <w:iCs/>
+        </w:rPr>
+        <w:t xml:space="preserve"> &gt;= </w:t>
+      </w:r>
+      <w:proofErr w:type="spellStart"/>
+      <w:r>
+        <w:rPr>
+          <w:i/>
+          <w:iCs/>
+        </w:rPr>
+        <w:t>amountWindTurbines</w:t>
+      </w:r>
+      <w:proofErr w:type="spellEnd"/>
+      <w:r>
+        <w:rPr>
+          <w:i/>
+          <w:iCs/>
+        </w:rPr>
+        <w:t xml:space="preserve"> / </w:t>
+      </w:r>
+      <w:proofErr w:type="spellStart"/>
+      <w:r>
+        <w:rPr>
+          <w:i/>
+          <w:iCs/>
+        </w:rPr>
+        <w:t>amountCluster</w:t>
+      </w:r>
+      <w:proofErr w:type="spellEnd"/>
     </w:p>
     <w:p>
       <w:r>
@@ -938,13 +1093,23 @@
         <w:t>3</w:t>
       </w:r>
       <w:r>
-        <w:t>.2 Bestimmung der Value Functions</w:t>
-      </w:r>
-    </w:p>
-    <w:p>
-      <w:r>
-        <w:t>Mit einer Value Function</w:t>
-      </w:r>
+        <w:t xml:space="preserve">.2 Bestimmung der Value </w:t>
+      </w:r>
+      <w:proofErr w:type="spellStart"/>
+      <w:r>
+        <w:t>Functions</w:t>
+      </w:r>
+      <w:proofErr w:type="spellEnd"/>
+    </w:p>
+    <w:p>
+      <w:r>
+        <w:t xml:space="preserve">Mit einer Value </w:t>
+      </w:r>
+      <w:proofErr w:type="spellStart"/>
+      <w:r>
+        <w:t>Function</w:t>
+      </w:r>
+      <w:proofErr w:type="spellEnd"/>
       <w:r>
         <w:t xml:space="preserve"> </w:t>
       </w:r>
@@ -994,7 +1159,15 @@
         <w:t xml:space="preserve"> Sachverhalt im Verhältnis zu andere</w:t>
       </w:r>
       <w:r>
-        <w:t xml:space="preserve">n Sachverhalten steht. In dieser Bachelorarbeit soll mit Hilfe der Value Function bestimmt werden, ob ein Agent schon einer bestehenden Koalition beitreten soll oder nicht. Denn hat die neue Koalition mit dem Agenten einen besseren Referenzwert als die Koalition ohne den Agenten, so </w:t>
+        <w:t xml:space="preserve">n Sachverhalten steht. In dieser Bachelorarbeit soll mit Hilfe der Value </w:t>
+      </w:r>
+      <w:proofErr w:type="spellStart"/>
+      <w:r>
+        <w:t>Function</w:t>
+      </w:r>
+      <w:proofErr w:type="spellEnd"/>
+      <w:r>
+        <w:t xml:space="preserve"> bestimmt werden, ob ein Agent schon einer bestehenden Koalition beitreten soll oder nicht. Denn hat die neue Koalition mit dem Agenten einen besseren Referenzwert als die Koalition ohne den Agenten, so </w:t>
       </w:r>
       <w:r>
         <w:t xml:space="preserve">ist es besser, ihn </w:t>
@@ -1424,13 +1597,41 @@
         <w:rPr>
           <w:rFonts w:eastAsiaTheme="minorEastAsia"/>
         </w:rPr>
-        <w:t xml:space="preserve"> sollen einerseits die Werte für Distanz und Leistung angleichen und andererseits sollen sie </w:t>
-      </w:r>
+        <w:t xml:space="preserve"> sollen einerseits die Werte für Distanz und Leistung angleichen und a</w:t>
+      </w:r>
+      <w:proofErr w:type="spellStart"/>
       <w:r>
         <w:rPr>
           <w:rFonts w:eastAsiaTheme="minorEastAsia"/>
         </w:rPr>
-        <w:t>auch die Wichtigkeit der Werte bestimmen. Die Gewichte müssen noch abgestimmt werden, um die richtigen Größen zu finden, die das erwartete Ergebnis erziehlen.</w:t>
+        <w:t>ndererseits</w:t>
+      </w:r>
+      <w:proofErr w:type="spellEnd"/>
+      <w:r>
+        <w:rPr>
+          <w:rFonts w:eastAsiaTheme="minorEastAsia"/>
+        </w:rPr>
+        <w:t xml:space="preserve"> sollen sie </w:t>
+      </w:r>
+      <w:r>
+        <w:rPr>
+          <w:rFonts w:eastAsiaTheme="minorEastAsia"/>
+        </w:rPr>
+        <w:t xml:space="preserve">auch die Wichtigkeit der Werte bestimmen. Die Gewichte müssen noch abgestimmt werden, um die richtigen Größen zu finden, die das erwartete Ergebnis </w:t>
+      </w:r>
+      <w:proofErr w:type="spellStart"/>
+      <w:r>
+        <w:rPr>
+          <w:rFonts w:eastAsiaTheme="minorEastAsia"/>
+        </w:rPr>
+        <w:t>erziehlen</w:t>
+      </w:r>
+      <w:proofErr w:type="spellEnd"/>
+      <w:r>
+        <w:rPr>
+          <w:rFonts w:eastAsiaTheme="minorEastAsia"/>
+        </w:rPr>
+        <w:t>.</w:t>
       </w:r>
       <w:r>
         <w:rPr>
@@ -1948,12 +2149,26 @@
         <w:rPr>
           <w:rStyle w:val="hgkelc"/>
         </w:rPr>
-        <w:t>Sie bietet die größte Auswahl an Machine und Deep Learning Frameworks und ist die Coding-Sprache, die innerhalb der KI-Welt tonangebend ist</w:t>
-      </w:r>
+        <w:t xml:space="preserve">Sie bietet die größte Auswahl an </w:t>
+      </w:r>
+      <w:proofErr w:type="spellStart"/>
       <w:r>
         <w:rPr>
           <w:rStyle w:val="hgkelc"/>
         </w:rPr>
+        <w:t>Machine</w:t>
+      </w:r>
+      <w:proofErr w:type="spellEnd"/>
+      <w:r>
+        <w:rPr>
+          <w:rStyle w:val="hgkelc"/>
+        </w:rPr>
+        <w:t xml:space="preserve"> und Deep Learning Frameworks und ist die Coding-Sprache, die innerhalb der KI-Welt tonangebend ist</w:t>
+      </w:r>
+      <w:r>
+        <w:rPr>
+          <w:rStyle w:val="hgkelc"/>
+        </w:rPr>
         <w:t xml:space="preserve"> </w:t>
       </w:r>
       <w:r>
@@ -1999,6 +2214,7 @@
       <w:r>
         <w:t xml:space="preserve">wofür mit Hilfe von </w:t>
       </w:r>
+      <w:proofErr w:type="spellStart"/>
       <w:r>
         <w:rPr>
           <w:i/>
@@ -2006,6 +2222,7 @@
         </w:rPr>
         <w:t>mango</w:t>
       </w:r>
+      <w:proofErr w:type="spellEnd"/>
       <w:r>
         <w:t xml:space="preserve"> ein Multi-Agenten-System erstellt wird.</w:t>
       </w:r>
@@ -2013,8 +2230,17 @@
         <w:t xml:space="preserve"> </w:t>
       </w:r>
       <w:r>
-        <w:t xml:space="preserve">Für mango wird auch </w:t>
-      </w:r>
+        <w:t xml:space="preserve">Für </w:t>
+      </w:r>
+      <w:proofErr w:type="spellStart"/>
+      <w:r>
+        <w:t>mango</w:t>
+      </w:r>
+      <w:proofErr w:type="spellEnd"/>
+      <w:r>
+        <w:t xml:space="preserve"> wird auch </w:t>
+      </w:r>
+      <w:proofErr w:type="spellStart"/>
       <w:r>
         <w:rPr>
           <w:i/>
@@ -2022,6 +2248,7 @@
         </w:rPr>
         <w:t>virtualenv</w:t>
       </w:r>
+      <w:proofErr w:type="spellEnd"/>
       <w:r>
         <w:t xml:space="preserve"> verwendet, mit dem isolierte Python-Umgebungen erstellt werden können, in der das Multi-Agenten-System läuft. Zuerst werden die Agenten in einer isolierten Python-Umgebung erstellt. Die Agenten bekommen bei der Erstellung auch </w:t>
       </w:r>
@@ -2131,7 +2358,7 @@
 </file>
 
 <file path=word/endnotes.xml><?xml version="1.0" encoding="utf-8"?>
-<w:endnotes xmlns:wpc="http://schemas.microsoft.com/office/word/2010/wordprocessingCanvas" xmlns:cx="http://schemas.microsoft.com/office/drawing/2014/chartex" xmlns:cx1="http://schemas.microsoft.com/office/drawing/2015/9/8/chartex" xmlns:cx2="http://schemas.microsoft.com/office/drawing/2015/10/21/chartex" xmlns:cx3="http://schemas.microsoft.com/office/drawing/2016/5/9/chartex" xmlns:cx4="http://schemas.microsoft.com/office/drawing/2016/5/10/chartex" xmlns:cx5="http://schemas.microsoft.com/office/drawing/2016/5/11/chartex" xmlns:cx6="http://schemas.microsoft.com/office/drawing/2016/5/12/chartex" xmlns:cx7="http://schemas.microsoft.com/office/drawing/2016/5/13/chartex" xmlns:cx8="http://schemas.microsoft.com/office/drawing/2016/5/14/chartex" xmlns:mc="http://schemas.openxmlformats.org/markup-compatibility/2006" xmlns:aink="http://schemas.microsoft.com/office/drawing/2016/ink" xmlns:am3d="http://schemas.microsoft.com/office/drawing/2017/model3d" xmlns:o="urn:schemas-microsoft-com:office:office" xmlns:oel="http://schemas.microsoft.com/office/2019/extlst" xmlns:r="http://schemas.openxmlformats.org/officeDocument/2006/relationships" xmlns:m="http://schemas.openxmlformats.org/officeDocument/2006/math" xmlns:v="urn:schemas-microsoft-com:vml" xmlns:wp14="http://schemas.microsoft.com/office/word/2010/wordprocessingDrawing" xmlns:wp="http://schemas.openxmlformats.org/drawingml/2006/wordprocessingDrawing" xmlns:w10="urn:schemas-microsoft-com:office:word" xmlns:w="http://schemas.openxmlformats.org/wordprocessingml/2006/main" xmlns:w14="http://schemas.microsoft.com/office/word/2010/wordml" xmlns:w15="http://schemas.microsoft.com/office/word/2012/wordml" xmlns:w16cex="http://schemas.microsoft.com/office/word/2018/wordml/cex" xmlns:w16cid="http://schemas.microsoft.com/office/word/2016/wordml/cid" xmlns:w16="http://schemas.microsoft.com/office/word/2018/wordml" xmlns:w16du="http://schemas.microsoft.com/office/word/2023/wordml/word16du" xmlns:w16sdtdh="http://schemas.microsoft.com/office/word/2020/wordml/sdtdatahash" xmlns:w16se="http://schemas.microsoft.com/office/word/2015/wordml/symex" xmlns:wpg="http://schemas.microsoft.com/office/word/2010/wordprocessingGroup" xmlns:wpi="http://schemas.microsoft.com/office/word/2010/wordprocessingInk" xmlns:wne="http://schemas.microsoft.com/office/word/2006/wordml" xmlns:wps="http://schemas.microsoft.com/office/word/2010/wordprocessingShape" mc:Ignorable="w14 w15 w16se w16cid w16 w16cex w16sdtdh wp14">
+<w:endnotes xmlns:wpc="http://schemas.microsoft.com/office/word/2010/wordprocessingCanvas" xmlns:cx="http://schemas.microsoft.com/office/drawing/2014/chartex" xmlns:cx1="http://schemas.microsoft.com/office/drawing/2015/9/8/chartex" xmlns:cx2="http://schemas.microsoft.com/office/drawing/2015/10/21/chartex" xmlns:cx3="http://schemas.microsoft.com/office/drawing/2016/5/9/chartex" xmlns:cx4="http://schemas.microsoft.com/office/drawing/2016/5/10/chartex" xmlns:cx5="http://schemas.microsoft.com/office/drawing/2016/5/11/chartex" xmlns:cx6="http://schemas.microsoft.com/office/drawing/2016/5/12/chartex" xmlns:cx7="http://schemas.microsoft.com/office/drawing/2016/5/13/chartex" xmlns:cx8="http://schemas.microsoft.com/office/drawing/2016/5/14/chartex" xmlns:mc="http://schemas.openxmlformats.org/markup-compatibility/2006" xmlns:aink="http://schemas.microsoft.com/office/drawing/2016/ink" xmlns:am3d="http://schemas.microsoft.com/office/drawing/2017/model3d" xmlns:o="urn:schemas-microsoft-com:office:office" xmlns:oel="http://schemas.microsoft.com/office/2019/extlst" xmlns:r="http://schemas.openxmlformats.org/officeDocument/2006/relationships" xmlns:m="http://schemas.openxmlformats.org/officeDocument/2006/math" xmlns:v="urn:schemas-microsoft-com:vml" xmlns:wp14="http://schemas.microsoft.com/office/word/2010/wordprocessingDrawing" xmlns:wp="http://schemas.openxmlformats.org/drawingml/2006/wordprocessingDrawing" xmlns:w10="urn:schemas-microsoft-com:office:word" xmlns:w="http://schemas.openxmlformats.org/wordprocessingml/2006/main" xmlns:w14="http://schemas.microsoft.com/office/word/2010/wordml" xmlns:w15="http://schemas.microsoft.com/office/word/2012/wordml" xmlns:w16cex="http://schemas.microsoft.com/office/word/2018/wordml/cex" xmlns:w16cid="http://schemas.microsoft.com/office/word/2016/wordml/cid" xmlns:w16="http://schemas.microsoft.com/office/word/2018/wordml" xmlns:w16sdtdh="http://schemas.microsoft.com/office/word/2020/wordml/sdtdatahash" xmlns:w16se="http://schemas.microsoft.com/office/word/2015/wordml/symex" xmlns:wpg="http://schemas.microsoft.com/office/word/2010/wordprocessingGroup" xmlns:wpi="http://schemas.microsoft.com/office/word/2010/wordprocessingInk" xmlns:wne="http://schemas.microsoft.com/office/word/2006/wordml" xmlns:wps="http://schemas.microsoft.com/office/word/2010/wordprocessingShape" mc:Ignorable="w14 w15 w16se w16cid w16 w16cex w16sdtdh wp14">
   <w:endnote w:type="separator" w:id="-1">
     <w:p>
       <w:pPr>
@@ -2156,7 +2383,7 @@
 </file>
 
 <file path=word/footer1.xml><?xml version="1.0" encoding="utf-8"?>
-<w:ftr xmlns:wpc="http://schemas.microsoft.com/office/word/2010/wordprocessingCanvas" xmlns:cx="http://schemas.microsoft.com/office/drawing/2014/chartex" xmlns:cx1="http://schemas.microsoft.com/office/drawing/2015/9/8/chartex" xmlns:cx2="http://schemas.microsoft.com/office/drawing/2015/10/21/chartex" xmlns:cx3="http://schemas.microsoft.com/office/drawing/2016/5/9/chartex" xmlns:cx4="http://schemas.microsoft.com/office/drawing/2016/5/10/chartex" xmlns:cx5="http://schemas.microsoft.com/office/drawing/2016/5/11/chartex" xmlns:cx6="http://schemas.microsoft.com/office/drawing/2016/5/12/chartex" xmlns:cx7="http://schemas.microsoft.com/office/drawing/2016/5/13/chartex" xmlns:cx8="http://schemas.microsoft.com/office/drawing/2016/5/14/chartex" xmlns:mc="http://schemas.openxmlformats.org/markup-compatibility/2006" xmlns:aink="http://schemas.microsoft.com/office/drawing/2016/ink" xmlns:am3d="http://schemas.microsoft.com/office/drawing/2017/model3d" xmlns:o="urn:schemas-microsoft-com:office:office" xmlns:oel="http://schemas.microsoft.com/office/2019/extlst" xmlns:r="http://schemas.openxmlformats.org/officeDocument/2006/relationships" xmlns:m="http://schemas.openxmlformats.org/officeDocument/2006/math" xmlns:v="urn:schemas-microsoft-com:vml" xmlns:wp14="http://schemas.microsoft.com/office/word/2010/wordprocessingDrawing" xmlns:wp="http://schemas.openxmlformats.org/drawingml/2006/wordprocessingDrawing" xmlns:w10="urn:schemas-microsoft-com:office:word" xmlns:w="http://schemas.openxmlformats.org/wordprocessingml/2006/main" xmlns:w14="http://schemas.microsoft.com/office/word/2010/wordml" xmlns:w15="http://schemas.microsoft.com/office/word/2012/wordml" xmlns:w16cex="http://schemas.microsoft.com/office/word/2018/wordml/cex" xmlns:w16cid="http://schemas.microsoft.com/office/word/2016/wordml/cid" xmlns:w16="http://schemas.microsoft.com/office/word/2018/wordml" xmlns:w16du="http://schemas.microsoft.com/office/word/2023/wordml/word16du" xmlns:w16sdtdh="http://schemas.microsoft.com/office/word/2020/wordml/sdtdatahash" xmlns:w16se="http://schemas.microsoft.com/office/word/2015/wordml/symex" xmlns:wpg="http://schemas.microsoft.com/office/word/2010/wordprocessingGroup" xmlns:wpi="http://schemas.microsoft.com/office/word/2010/wordprocessingInk" xmlns:wne="http://schemas.microsoft.com/office/word/2006/wordml" xmlns:wps="http://schemas.microsoft.com/office/word/2010/wordprocessingShape" mc:Ignorable="w14 w15 w16se w16cid w16 w16cex w16sdtdh wp14">
+<w:ftr xmlns:wpc="http://schemas.microsoft.com/office/word/2010/wordprocessingCanvas" xmlns:cx="http://schemas.microsoft.com/office/drawing/2014/chartex" xmlns:cx1="http://schemas.microsoft.com/office/drawing/2015/9/8/chartex" xmlns:cx2="http://schemas.microsoft.com/office/drawing/2015/10/21/chartex" xmlns:cx3="http://schemas.microsoft.com/office/drawing/2016/5/9/chartex" xmlns:cx4="http://schemas.microsoft.com/office/drawing/2016/5/10/chartex" xmlns:cx5="http://schemas.microsoft.com/office/drawing/2016/5/11/chartex" xmlns:cx6="http://schemas.microsoft.com/office/drawing/2016/5/12/chartex" xmlns:cx7="http://schemas.microsoft.com/office/drawing/2016/5/13/chartex" xmlns:cx8="http://schemas.microsoft.com/office/drawing/2016/5/14/chartex" xmlns:mc="http://schemas.openxmlformats.org/markup-compatibility/2006" xmlns:aink="http://schemas.microsoft.com/office/drawing/2016/ink" xmlns:am3d="http://schemas.microsoft.com/office/drawing/2017/model3d" xmlns:o="urn:schemas-microsoft-com:office:office" xmlns:oel="http://schemas.microsoft.com/office/2019/extlst" xmlns:r="http://schemas.openxmlformats.org/officeDocument/2006/relationships" xmlns:m="http://schemas.openxmlformats.org/officeDocument/2006/math" xmlns:v="urn:schemas-microsoft-com:vml" xmlns:wp14="http://schemas.microsoft.com/office/word/2010/wordprocessingDrawing" xmlns:wp="http://schemas.openxmlformats.org/drawingml/2006/wordprocessingDrawing" xmlns:w10="urn:schemas-microsoft-com:office:word" xmlns:w="http://schemas.openxmlformats.org/wordprocessingml/2006/main" xmlns:w14="http://schemas.microsoft.com/office/word/2010/wordml" xmlns:w15="http://schemas.microsoft.com/office/word/2012/wordml" xmlns:w16cex="http://schemas.microsoft.com/office/word/2018/wordml/cex" xmlns:w16cid="http://schemas.microsoft.com/office/word/2016/wordml/cid" xmlns:w16="http://schemas.microsoft.com/office/word/2018/wordml" xmlns:w16sdtdh="http://schemas.microsoft.com/office/word/2020/wordml/sdtdatahash" xmlns:w16se="http://schemas.microsoft.com/office/word/2015/wordml/symex" xmlns:wpg="http://schemas.microsoft.com/office/word/2010/wordprocessingGroup" xmlns:wpi="http://schemas.microsoft.com/office/word/2010/wordprocessingInk" xmlns:wne="http://schemas.microsoft.com/office/word/2006/wordml" xmlns:wps="http://schemas.microsoft.com/office/word/2010/wordprocessingShape" mc:Ignorable="w14 w15 w16se w16cid w16 w16cex w16sdtdh wp14">
   <w:p>
     <w:pPr>
       <w:pStyle w:val="Fuzeile"/>
@@ -2166,7 +2393,7 @@
 </file>
 
 <file path=word/footnotes.xml><?xml version="1.0" encoding="utf-8"?>
-<w:footnotes xmlns:wpc="http://schemas.microsoft.com/office/word/2010/wordprocessingCanvas" xmlns:cx="http://schemas.microsoft.com/office/drawing/2014/chartex" xmlns:cx1="http://schemas.microsoft.com/office/drawing/2015/9/8/chartex" xmlns:cx2="http://schemas.microsoft.com/office/drawing/2015/10/21/chartex" xmlns:cx3="http://schemas.microsoft.com/office/drawing/2016/5/9/chartex" xmlns:cx4="http://schemas.microsoft.com/office/drawing/2016/5/10/chartex" xmlns:cx5="http://schemas.microsoft.com/office/drawing/2016/5/11/chartex" xmlns:cx6="http://schemas.microsoft.com/office/drawing/2016/5/12/chartex" xmlns:cx7="http://schemas.microsoft.com/office/drawing/2016/5/13/chartex" xmlns:cx8="http://schemas.microsoft.com/office/drawing/2016/5/14/chartex" xmlns:mc="http://schemas.openxmlformats.org/markup-compatibility/2006" xmlns:aink="http://schemas.microsoft.com/office/drawing/2016/ink" xmlns:am3d="http://schemas.microsoft.com/office/drawing/2017/model3d" xmlns:o="urn:schemas-microsoft-com:office:office" xmlns:oel="http://schemas.microsoft.com/office/2019/extlst" xmlns:r="http://schemas.openxmlformats.org/officeDocument/2006/relationships" xmlns:m="http://schemas.openxmlformats.org/officeDocument/2006/math" xmlns:v="urn:schemas-microsoft-com:vml" xmlns:wp14="http://schemas.microsoft.com/office/word/2010/wordprocessingDrawing" xmlns:wp="http://schemas.openxmlformats.org/drawingml/2006/wordprocessingDrawing" xmlns:w10="urn:schemas-microsoft-com:office:word" xmlns:w="http://schemas.openxmlformats.org/wordprocessingml/2006/main" xmlns:w14="http://schemas.microsoft.com/office/word/2010/wordml" xmlns:w15="http://schemas.microsoft.com/office/word/2012/wordml" xmlns:w16cex="http://schemas.microsoft.com/office/word/2018/wordml/cex" xmlns:w16cid="http://schemas.microsoft.com/office/word/2016/wordml/cid" xmlns:w16="http://schemas.microsoft.com/office/word/2018/wordml" xmlns:w16du="http://schemas.microsoft.com/office/word/2023/wordml/word16du" xmlns:w16sdtdh="http://schemas.microsoft.com/office/word/2020/wordml/sdtdatahash" xmlns:w16se="http://schemas.microsoft.com/office/word/2015/wordml/symex" xmlns:wpg="http://schemas.microsoft.com/office/word/2010/wordprocessingGroup" xmlns:wpi="http://schemas.microsoft.com/office/word/2010/wordprocessingInk" xmlns:wne="http://schemas.microsoft.com/office/word/2006/wordml" xmlns:wps="http://schemas.microsoft.com/office/word/2010/wordprocessingShape" mc:Ignorable="w14 w15 w16se w16cid w16 w16cex w16sdtdh wp14">
+<w:footnotes xmlns:wpc="http://schemas.microsoft.com/office/word/2010/wordprocessingCanvas" xmlns:cx="http://schemas.microsoft.com/office/drawing/2014/chartex" xmlns:cx1="http://schemas.microsoft.com/office/drawing/2015/9/8/chartex" xmlns:cx2="http://schemas.microsoft.com/office/drawing/2015/10/21/chartex" xmlns:cx3="http://schemas.microsoft.com/office/drawing/2016/5/9/chartex" xmlns:cx4="http://schemas.microsoft.com/office/drawing/2016/5/10/chartex" xmlns:cx5="http://schemas.microsoft.com/office/drawing/2016/5/11/chartex" xmlns:cx6="http://schemas.microsoft.com/office/drawing/2016/5/12/chartex" xmlns:cx7="http://schemas.microsoft.com/office/drawing/2016/5/13/chartex" xmlns:cx8="http://schemas.microsoft.com/office/drawing/2016/5/14/chartex" xmlns:mc="http://schemas.openxmlformats.org/markup-compatibility/2006" xmlns:aink="http://schemas.microsoft.com/office/drawing/2016/ink" xmlns:am3d="http://schemas.microsoft.com/office/drawing/2017/model3d" xmlns:o="urn:schemas-microsoft-com:office:office" xmlns:oel="http://schemas.microsoft.com/office/2019/extlst" xmlns:r="http://schemas.openxmlformats.org/officeDocument/2006/relationships" xmlns:m="http://schemas.openxmlformats.org/officeDocument/2006/math" xmlns:v="urn:schemas-microsoft-com:vml" xmlns:wp14="http://schemas.microsoft.com/office/word/2010/wordprocessingDrawing" xmlns:wp="http://schemas.openxmlformats.org/drawingml/2006/wordprocessingDrawing" xmlns:w10="urn:schemas-microsoft-com:office:word" xmlns:w="http://schemas.openxmlformats.org/wordprocessingml/2006/main" xmlns:w14="http://schemas.microsoft.com/office/word/2010/wordml" xmlns:w15="http://schemas.microsoft.com/office/word/2012/wordml" xmlns:w16cex="http://schemas.microsoft.com/office/word/2018/wordml/cex" xmlns:w16cid="http://schemas.microsoft.com/office/word/2016/wordml/cid" xmlns:w16="http://schemas.microsoft.com/office/word/2018/wordml" xmlns:w16sdtdh="http://schemas.microsoft.com/office/word/2020/wordml/sdtdatahash" xmlns:w16se="http://schemas.microsoft.com/office/word/2015/wordml/symex" xmlns:wpg="http://schemas.microsoft.com/office/word/2010/wordprocessingGroup" xmlns:wpi="http://schemas.microsoft.com/office/word/2010/wordprocessingInk" xmlns:wne="http://schemas.microsoft.com/office/word/2006/wordml" xmlns:wps="http://schemas.microsoft.com/office/word/2010/wordprocessingShape" mc:Ignorable="w14 w15 w16se w16cid w16 w16cex w16sdtdh wp14">
   <w:footnote w:type="separator" w:id="-1">
     <w:p>
       <w:pPr>
@@ -2191,7 +2418,7 @@
 </file>
 
 <file path=word/numbering.xml><?xml version="1.0" encoding="utf-8"?>
-<w:numbering xmlns:wpc="http://schemas.microsoft.com/office/word/2010/wordprocessingCanvas" xmlns:cx="http://schemas.microsoft.com/office/drawing/2014/chartex" xmlns:cx1="http://schemas.microsoft.com/office/drawing/2015/9/8/chartex" xmlns:cx2="http://schemas.microsoft.com/office/drawing/2015/10/21/chartex" xmlns:cx3="http://schemas.microsoft.com/office/drawing/2016/5/9/chartex" xmlns:cx4="http://schemas.microsoft.com/office/drawing/2016/5/10/chartex" xmlns:cx5="http://schemas.microsoft.com/office/drawing/2016/5/11/chartex" xmlns:cx6="http://schemas.microsoft.com/office/drawing/2016/5/12/chartex" xmlns:cx7="http://schemas.microsoft.com/office/drawing/2016/5/13/chartex" xmlns:cx8="http://schemas.microsoft.com/office/drawing/2016/5/14/chartex" xmlns:mc="http://schemas.openxmlformats.org/markup-compatibility/2006" xmlns:aink="http://schemas.microsoft.com/office/drawing/2016/ink" xmlns:am3d="http://schemas.microsoft.com/office/drawing/2017/model3d" xmlns:o="urn:schemas-microsoft-com:office:office" xmlns:oel="http://schemas.microsoft.com/office/2019/extlst" xmlns:r="http://schemas.openxmlformats.org/officeDocument/2006/relationships" xmlns:m="http://schemas.openxmlformats.org/officeDocument/2006/math" xmlns:v="urn:schemas-microsoft-com:vml" xmlns:wp14="http://schemas.microsoft.com/office/word/2010/wordprocessingDrawing" xmlns:wp="http://schemas.openxmlformats.org/drawingml/2006/wordprocessingDrawing" xmlns:w10="urn:schemas-microsoft-com:office:word" xmlns:w="http://schemas.openxmlformats.org/wordprocessingml/2006/main" xmlns:w14="http://schemas.microsoft.com/office/word/2010/wordml" xmlns:w15="http://schemas.microsoft.com/office/word/2012/wordml" xmlns:w16cex="http://schemas.microsoft.com/office/word/2018/wordml/cex" xmlns:w16cid="http://schemas.microsoft.com/office/word/2016/wordml/cid" xmlns:w16="http://schemas.microsoft.com/office/word/2018/wordml" xmlns:w16du="http://schemas.microsoft.com/office/word/2023/wordml/word16du" xmlns:w16sdtdh="http://schemas.microsoft.com/office/word/2020/wordml/sdtdatahash" xmlns:w16se="http://schemas.microsoft.com/office/word/2015/wordml/symex" xmlns:wpg="http://schemas.microsoft.com/office/word/2010/wordprocessingGroup" xmlns:wpi="http://schemas.microsoft.com/office/word/2010/wordprocessingInk" xmlns:wne="http://schemas.microsoft.com/office/word/2006/wordml" xmlns:wps="http://schemas.microsoft.com/office/word/2010/wordprocessingShape" mc:Ignorable="w14 w15 w16se w16cid w16 w16cex w16sdtdh wp14">
+<w:numbering xmlns:wpc="http://schemas.microsoft.com/office/word/2010/wordprocessingCanvas" xmlns:cx="http://schemas.microsoft.com/office/drawing/2014/chartex" xmlns:cx1="http://schemas.microsoft.com/office/drawing/2015/9/8/chartex" xmlns:cx2="http://schemas.microsoft.com/office/drawing/2015/10/21/chartex" xmlns:cx3="http://schemas.microsoft.com/office/drawing/2016/5/9/chartex" xmlns:cx4="http://schemas.microsoft.com/office/drawing/2016/5/10/chartex" xmlns:cx5="http://schemas.microsoft.com/office/drawing/2016/5/11/chartex" xmlns:cx6="http://schemas.microsoft.com/office/drawing/2016/5/12/chartex" xmlns:cx7="http://schemas.microsoft.com/office/drawing/2016/5/13/chartex" xmlns:cx8="http://schemas.microsoft.com/office/drawing/2016/5/14/chartex" xmlns:mc="http://schemas.openxmlformats.org/markup-compatibility/2006" xmlns:aink="http://schemas.microsoft.com/office/drawing/2016/ink" xmlns:am3d="http://schemas.microsoft.com/office/drawing/2017/model3d" xmlns:o="urn:schemas-microsoft-com:office:office" xmlns:oel="http://schemas.microsoft.com/office/2019/extlst" xmlns:r="http://schemas.openxmlformats.org/officeDocument/2006/relationships" xmlns:m="http://schemas.openxmlformats.org/officeDocument/2006/math" xmlns:v="urn:schemas-microsoft-com:vml" xmlns:wp14="http://schemas.microsoft.com/office/word/2010/wordprocessingDrawing" xmlns:wp="http://schemas.openxmlformats.org/drawingml/2006/wordprocessingDrawing" xmlns:w10="urn:schemas-microsoft-com:office:word" xmlns:w="http://schemas.openxmlformats.org/wordprocessingml/2006/main" xmlns:w14="http://schemas.microsoft.com/office/word/2010/wordml" xmlns:w15="http://schemas.microsoft.com/office/word/2012/wordml" xmlns:w16cex="http://schemas.microsoft.com/office/word/2018/wordml/cex" xmlns:w16cid="http://schemas.microsoft.com/office/word/2016/wordml/cid" xmlns:w16="http://schemas.microsoft.com/office/word/2018/wordml" xmlns:w16sdtdh="http://schemas.microsoft.com/office/word/2020/wordml/sdtdatahash" xmlns:w16se="http://schemas.microsoft.com/office/word/2015/wordml/symex" xmlns:wpg="http://schemas.microsoft.com/office/word/2010/wordprocessingGroup" xmlns:wpi="http://schemas.microsoft.com/office/word/2010/wordprocessingInk" xmlns:wne="http://schemas.microsoft.com/office/word/2006/wordml" xmlns:wps="http://schemas.microsoft.com/office/word/2010/wordprocessingShape" mc:Ignorable="w14 w15 w16se w16cid w16 w16cex w16sdtdh wp14">
   <w:abstractNum w:abstractNumId="0" w15:restartNumberingAfterBreak="0">
     <w:nsid w:val="077832E7"/>
     <w:multiLevelType w:val="hybridMultilevel"/>

</xml_diff>